<commit_message>
Fix quality of pdf
</commit_message>
<xml_diff>
--- a/ReadMe.docx
+++ b/ReadMe.docx
@@ -577,7 +577,6 @@
       <w:pPr>
         <w:spacing w:line="200" w:lineRule="exact"/>
         <w:rPr>
-          <w:rFonts w:hint="eastAsia"/>
           <w:sz w:val="20"/>
         </w:rPr>
       </w:pPr>
@@ -644,6 +643,15 @@
         </w:rPr>
         <w:t xml:space="preserve"> is in the form following:</w:t>
       </w:r>
+    </w:p>
+    <w:p>
+      <w:pPr>
+        <w:spacing w:line="200" w:lineRule="exact"/>
+        <w:rPr>
+          <w:rFonts w:hint="eastAsia"/>
+          <w:sz w:val="20"/>
+        </w:rPr>
+      </w:pPr>
     </w:p>
     <w:tbl>
       <w:tblPr>
@@ -2138,16 +2146,7 @@
                 <w:b/>
                 <w:sz w:val="20"/>
               </w:rPr>
-              <w:t>6) Subtrac</w:t>
-            </w:r>
-            <w:bookmarkStart w:id="0" w:name="_GoBack"/>
-            <w:bookmarkEnd w:id="0"/>
-            <w:r>
-              <w:rPr>
-                <w:b/>
-                <w:sz w:val="20"/>
-              </w:rPr>
-              <w:t>t x from y</w:t>
+              <w:t>6) Subtract x from y</w:t>
             </w:r>
           </w:p>
         </w:tc>
@@ -2645,212 +2644,8 @@
           <w:sz w:val="20"/>
         </w:rPr>
       </w:pPr>
-      <w:r>
-        <w:rPr>
-          <w:sz w:val="20"/>
-        </w:rPr>
-        <mc:AlternateContent>
-          <mc:Choice Requires="wps">
-            <w:drawing>
-              <wp:anchor distT="0" distB="0" distL="114300" distR="114300" simplePos="0" relativeHeight="251659264" behindDoc="0" locked="0" layoutInCell="1" allowOverlap="1" wp14:anchorId="61A69C33" wp14:editId="4FC3408B">
-                <wp:simplePos x="0" y="0"/>
-                <wp:positionH relativeFrom="column">
-                  <wp:posOffset>-1143000</wp:posOffset>
-                </wp:positionH>
-                <wp:positionV relativeFrom="paragraph">
-                  <wp:posOffset>-6197600</wp:posOffset>
-                </wp:positionV>
-                <wp:extent cx="704040" cy="261610"/>
-                <wp:effectExtent l="0" t="0" r="0" b="0"/>
-                <wp:wrapNone/>
-                <wp:docPr id="687" name="矩形 686">
-                  <a:extLst xmlns:a="http://schemas.openxmlformats.org/drawingml/2006/main">
-                    <a:ext uri="{FF2B5EF4-FFF2-40B4-BE49-F238E27FC236}">
-                      <a16:creationId xmlns:a16="http://schemas.microsoft.com/office/drawing/2014/main" id="{A98BBD08-7256-4259-95B7-E110CB40A519}"/>
-                    </a:ext>
-                  </a:extLst>
-                </wp:docPr>
-                <wp:cNvGraphicFramePr/>
-                <a:graphic xmlns:a="http://schemas.openxmlformats.org/drawingml/2006/main">
-                  <a:graphicData uri="http://schemas.microsoft.com/office/word/2010/wordprocessingShape">
-                    <wps:wsp>
-                      <wps:cNvSpPr/>
-                      <wps:spPr>
-                        <a:xfrm>
-                          <a:off x="0" y="0"/>
-                          <a:ext cx="704040" cy="261610"/>
-                        </a:xfrm>
-                        <a:prstGeom prst="rect">
-                          <a:avLst/>
-                        </a:prstGeom>
-                      </wps:spPr>
-                      <wps:txbx>
-                        <w:txbxContent>
-                          <w:p>
-                            <w:pPr>
-                              <w:pStyle w:val="a7"/>
-                              <w:spacing w:before="0" w:beforeAutospacing="0" w:after="0" w:afterAutospacing="0"/>
-                              <w:jc w:val="center"/>
-                            </w:pPr>
-                            <w:r>
-                              <w:rPr>
-                                <w:rFonts w:asciiTheme="minorHAnsi" w:eastAsiaTheme="minorEastAsia" w:hAnsi="等线" w:cstheme="minorBidi" w:hint="eastAsia"/>
-                                <w:color w:val="FF0000"/>
-                                <w:kern w:val="24"/>
-                                <w:sz w:val="22"/>
-                                <w:szCs w:val="22"/>
-                              </w:rPr>
-                              <w:t>overflow</w:t>
-                            </w:r>
-                          </w:p>
-                        </w:txbxContent>
-                      </wps:txbx>
-                      <wps:bodyPr wrap="none">
-                        <a:spAutoFit/>
-                      </wps:bodyPr>
-                    </wps:wsp>
-                  </a:graphicData>
-                </a:graphic>
-              </wp:anchor>
-            </w:drawing>
-          </mc:Choice>
-          <mc:Fallback>
-            <w:pict>
-              <v:rect w14:anchorId="61A69C33" id="矩形 686" o:spid="_x0000_s1026" style="position:absolute;left:0;text-align:left;margin-left:-90pt;margin-top:-488pt;width:55.45pt;height:20.6pt;z-index:251659264;visibility:visible;mso-wrap-style:none;mso-wrap-distance-left:9pt;mso-wrap-distance-top:0;mso-wrap-distance-right:9pt;mso-wrap-distance-bottom:0;mso-position-horizontal:absolute;mso-position-horizontal-relative:text;mso-position-vertical:absolute;mso-position-vertical-relative:text;v-text-anchor:top" o:gfxdata="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" filled="f" stroked="f">
-                <v:textbox style="mso-fit-shape-to-text:t">
-                  <w:txbxContent>
-                    <w:p>
-                      <w:pPr>
-                        <w:pStyle w:val="a7"/>
-                        <w:spacing w:before="0" w:beforeAutospacing="0" w:after="0" w:afterAutospacing="0"/>
-                        <w:jc w:val="center"/>
-                      </w:pPr>
-                      <w:r>
-                        <w:rPr>
-                          <w:rFonts w:asciiTheme="minorHAnsi" w:eastAsiaTheme="minorEastAsia" w:hAnsi="等线" w:cstheme="minorBidi" w:hint="eastAsia"/>
-                          <w:color w:val="FF0000"/>
-                          <w:kern w:val="24"/>
-                          <w:sz w:val="22"/>
-                          <w:szCs w:val="22"/>
-                        </w:rPr>
-                        <w:t>overflow</w:t>
-                      </w:r>
-                    </w:p>
-                  </w:txbxContent>
-                </v:textbox>
-              </v:rect>
-            </w:pict>
-          </mc:Fallback>
-        </mc:AlternateContent>
-      </w:r>
-      <w:r>
-        <w:rPr>
-          <w:noProof/>
-          <w:sz w:val="24"/>
-        </w:rPr>
-        <w:drawing>
-          <wp:inline distT="0" distB="0" distL="0" distR="0" wp14:anchorId="7D90876D" wp14:editId="0FB00AC3">
-            <wp:extent cx="2934586" cy="1706026"/>
-            <wp:effectExtent l="0" t="0" r="0" b="0"/>
-            <wp:docPr id="2" name="图片 2"/>
-            <wp:cNvGraphicFramePr>
-              <a:graphicFrameLocks xmlns:a="http://schemas.openxmlformats.org/drawingml/2006/main" noChangeAspect="1"/>
-            </wp:cNvGraphicFramePr>
-            <a:graphic xmlns:a="http://schemas.openxmlformats.org/drawingml/2006/main">
-              <a:graphicData uri="http://schemas.openxmlformats.org/drawingml/2006/picture">
-                <pic:pic xmlns:pic="http://schemas.openxmlformats.org/drawingml/2006/picture">
-                  <pic:nvPicPr>
-                    <pic:cNvPr id="0" name="Picture 2"/>
-                    <pic:cNvPicPr>
-                      <a:picLocks noChangeAspect="1" noChangeArrowheads="1"/>
-                    </pic:cNvPicPr>
-                  </pic:nvPicPr>
-                  <pic:blipFill>
-                    <a:blip r:embed="rId5" cstate="print">
-                      <a:extLst>
-                        <a:ext uri="{28A0092B-C50C-407E-A947-70E740481C1C}">
-                          <a14:useLocalDpi xmlns:a14="http://schemas.microsoft.com/office/drawing/2010/main" val="0"/>
-                        </a:ext>
-                      </a:extLst>
-                    </a:blip>
-                    <a:srcRect/>
-                    <a:stretch>
-                      <a:fillRect/>
-                    </a:stretch>
-                  </pic:blipFill>
-                  <pic:spPr bwMode="auto">
-                    <a:xfrm>
-                      <a:off x="0" y="0"/>
-                      <a:ext cx="2998413" cy="1743132"/>
-                    </a:xfrm>
-                    <a:prstGeom prst="rect">
-                      <a:avLst/>
-                    </a:prstGeom>
-                    <a:noFill/>
-                    <a:ln>
-                      <a:noFill/>
-                    </a:ln>
-                  </pic:spPr>
-                </pic:pic>
-              </a:graphicData>
-            </a:graphic>
-          </wp:inline>
-        </w:drawing>
-      </w:r>
-      <w:r>
-        <w:rPr>
-          <w:noProof/>
-          <w:sz w:val="24"/>
-        </w:rPr>
-        <w:drawing>
-          <wp:inline distT="0" distB="0" distL="0" distR="0" wp14:anchorId="6629D257" wp14:editId="15D3D622">
-            <wp:extent cx="5454503" cy="1606778"/>
-            <wp:effectExtent l="0" t="0" r="0" b="0"/>
-            <wp:docPr id="3" name="图片 3"/>
-            <wp:cNvGraphicFramePr>
-              <a:graphicFrameLocks xmlns:a="http://schemas.openxmlformats.org/drawingml/2006/main" noChangeAspect="1"/>
-            </wp:cNvGraphicFramePr>
-            <a:graphic xmlns:a="http://schemas.openxmlformats.org/drawingml/2006/main">
-              <a:graphicData uri="http://schemas.openxmlformats.org/drawingml/2006/picture">
-                <pic:pic xmlns:pic="http://schemas.openxmlformats.org/drawingml/2006/picture">
-                  <pic:nvPicPr>
-                    <pic:cNvPr id="0" name="Picture 2"/>
-                    <pic:cNvPicPr>
-                      <a:picLocks noChangeAspect="1" noChangeArrowheads="1"/>
-                    </pic:cNvPicPr>
-                  </pic:nvPicPr>
-                  <pic:blipFill>
-                    <a:blip r:embed="rId6">
-                      <a:extLst>
-                        <a:ext uri="{28A0092B-C50C-407E-A947-70E740481C1C}">
-                          <a14:useLocalDpi xmlns:a14="http://schemas.microsoft.com/office/drawing/2010/main" val="0"/>
-                        </a:ext>
-                      </a:extLst>
-                    </a:blip>
-                    <a:srcRect/>
-                    <a:stretch>
-                      <a:fillRect/>
-                    </a:stretch>
-                  </pic:blipFill>
-                  <pic:spPr bwMode="auto">
-                    <a:xfrm>
-                      <a:off x="0" y="0"/>
-                      <a:ext cx="5481162" cy="1614631"/>
-                    </a:xfrm>
-                    <a:prstGeom prst="rect">
-                      <a:avLst/>
-                    </a:prstGeom>
-                    <a:noFill/>
-                    <a:ln>
-                      <a:noFill/>
-                    </a:ln>
-                  </pic:spPr>
-                </pic:pic>
-              </a:graphicData>
-            </a:graphic>
-          </wp:inline>
-        </w:drawing>
-      </w:r>
+      <w:bookmarkStart w:id="0" w:name="_GoBack"/>
+      <w:bookmarkEnd w:id="0"/>
     </w:p>
     <w:sectPr>
       <w:pgSz w:w="11906" w:h="16838"/>

</xml_diff>